<commit_message>
added what to do for thursday
</commit_message>
<xml_diff>
--- a/Historique projet.docx
+++ b/Historique projet.docx
@@ -2624,7 +2624,124 @@
         <w:rPr>
           <w:lang w:eastAsia="fr-FR"/>
         </w:rPr>
-        <w:t xml:space="preserve"> est celui de anthony.</w:t>
+        <w:t xml:space="preserve"> est celui de </w:t>
+      </w:r>
+      <w:proofErr w:type="spellStart"/>
+      <w:r>
+        <w:rPr>
+          <w:lang w:eastAsia="fr-FR"/>
+        </w:rPr>
+        <w:t>anthony</w:t>
+      </w:r>
+      <w:proofErr w:type="spellEnd"/>
+      <w:r>
+        <w:rPr>
+          <w:lang w:eastAsia="fr-FR"/>
+        </w:rPr>
+        <w:t>.</w:t>
+      </w:r>
+    </w:p>
+    <w:p>
+      <w:pPr>
+        <w:rPr>
+          <w:lang w:eastAsia="fr-FR"/>
+        </w:rPr>
+      </w:pPr>
+    </w:p>
+    <w:p>
+      <w:pPr>
+        <w:rPr>
+          <w:lang w:eastAsia="fr-FR"/>
+        </w:rPr>
+      </w:pPr>
+      <w:r>
+        <w:rPr>
+          <w:lang w:eastAsia="fr-FR"/>
+        </w:rPr>
+        <w:t>Mettre à jour l’historique !!!!</w:t>
+      </w:r>
+    </w:p>
+    <w:p>
+      <w:pPr>
+        <w:rPr>
+          <w:lang w:eastAsia="fr-FR"/>
+        </w:rPr>
+      </w:pPr>
+      <w:r>
+        <w:rPr>
+          <w:lang w:eastAsia="fr-FR"/>
+        </w:rPr>
+        <w:t>Pour jeudi</w:t>
+      </w:r>
+      <w:proofErr w:type="gramStart"/>
+      <w:r>
+        <w:rPr>
+          <w:lang w:eastAsia="fr-FR"/>
+        </w:rPr>
+        <w:t> :-</w:t>
+      </w:r>
+      <w:proofErr w:type="gramEnd"/>
+      <w:r>
+        <w:rPr>
+          <w:lang w:eastAsia="fr-FR"/>
+        </w:rPr>
+        <w:t xml:space="preserve"> voir avec Matthias s’il est </w:t>
+      </w:r>
+      <w:proofErr w:type="spellStart"/>
+      <w:r>
+        <w:rPr>
+          <w:lang w:eastAsia="fr-FR"/>
+        </w:rPr>
+        <w:t>neccessaire</w:t>
+      </w:r>
+      <w:proofErr w:type="spellEnd"/>
+      <w:r>
+        <w:rPr>
+          <w:lang w:eastAsia="fr-FR"/>
+        </w:rPr>
+        <w:t xml:space="preserve"> d’ajouter les installations (docker, java, </w:t>
+      </w:r>
+      <w:proofErr w:type="spellStart"/>
+      <w:r>
+        <w:rPr>
+          <w:lang w:eastAsia="fr-FR"/>
+        </w:rPr>
+        <w:t>mysql</w:t>
+      </w:r>
+      <w:proofErr w:type="spellEnd"/>
+      <w:r>
+        <w:rPr>
+          <w:lang w:eastAsia="fr-FR"/>
+        </w:rPr>
+        <w:t>…) en automatisé (dans les scripts)</w:t>
+      </w:r>
+    </w:p>
+    <w:p>
+      <w:pPr>
+        <w:rPr>
+          <w:lang w:eastAsia="fr-FR"/>
+        </w:rPr>
+      </w:pPr>
+      <w:r>
+        <w:rPr>
+          <w:lang w:eastAsia="fr-FR"/>
+        </w:rPr>
+        <w:lastRenderedPageBreak/>
+        <w:t>-git pull l’</w:t>
+      </w:r>
+      <w:proofErr w:type="spellStart"/>
+      <w:r>
+        <w:rPr>
+          <w:lang w:eastAsia="fr-FR"/>
+        </w:rPr>
+        <w:t>apli</w:t>
+      </w:r>
+      <w:proofErr w:type="spellEnd"/>
+      <w:r>
+        <w:rPr>
+          <w:lang w:eastAsia="fr-FR"/>
+        </w:rPr>
+        <w:t xml:space="preserve"> de Matthias et voir si tout fonctionne. Il a rajouté un front, relier le front et le back.</w:t>
       </w:r>
       <w:bookmarkStart w:id="0" w:name="_GoBack"/>
       <w:bookmarkEnd w:id="0"/>

</xml_diff>